<commit_message>
Dealing with missing and data types
Mark Invalid values as missing (NaN)
Dealing with missing data
Dealing with data types
</commit_message>
<xml_diff>
--- a/CristhianMacedo_DPrepHDip_CA1.docx
+++ b/CristhianMacedo_DPrepHDip_CA1.docx
@@ -2070,8 +2070,9 @@
           <w:szCs w:val="21"/>
           <w:shd w:val="clear" w:color="auto" w:fill="FFFFFF"/>
         </w:rPr>
-        <w:t>u</w:t>
-      </w:r>
+        <w:t>using “</w:t>
+      </w:r>
+      <w:proofErr w:type="spellStart"/>
       <w:r>
         <w:rPr>
           <w:rFonts w:ascii="Helvetica Neue" w:hAnsi="Helvetica Neue"/>
@@ -2080,8 +2081,9 @@
           <w:szCs w:val="21"/>
           <w:shd w:val="clear" w:color="auto" w:fill="FFFFFF"/>
         </w:rPr>
-        <w:t xml:space="preserve">sing </w:t>
-      </w:r>
+        <w:t>df.head</w:t>
+      </w:r>
+      <w:proofErr w:type="spellEnd"/>
       <w:r>
         <w:rPr>
           <w:rFonts w:ascii="Helvetica Neue" w:hAnsi="Helvetica Neue"/>
@@ -2090,7 +2092,7 @@
           <w:szCs w:val="21"/>
           <w:shd w:val="clear" w:color="auto" w:fill="FFFFFF"/>
         </w:rPr>
-        <w:t>“</w:t>
+        <w:t>()” noticed that wasn't possible to get the visual information about the 37 features and check their respective Type, so, in this case, opted to use the “.</w:t>
       </w:r>
       <w:proofErr w:type="spellStart"/>
       <w:r>
@@ -2101,7 +2103,7 @@
           <w:szCs w:val="21"/>
           <w:shd w:val="clear" w:color="auto" w:fill="FFFFFF"/>
         </w:rPr>
-        <w:t>df.head</w:t>
+        <w:t>iloc</w:t>
       </w:r>
       <w:proofErr w:type="spellEnd"/>
       <w:r>
@@ -2112,9 +2114,51 @@
           <w:szCs w:val="21"/>
           <w:shd w:val="clear" w:color="auto" w:fill="FFFFFF"/>
         </w:rPr>
-        <w:t>()</w:t>
-      </w:r>
-      <w:r>
+        <w:t>” method, to get the first 13 features, after the middle 13 features and the last 13 features.</w:t>
+      </w:r>
+    </w:p>
+    <w:p>
+      <w:pPr>
+        <w:jc w:val="both"/>
+      </w:pPr>
+      <w:proofErr w:type="spellStart"/>
+      <w:r>
+        <w:t>df.iloc</w:t>
+      </w:r>
+      <w:proofErr w:type="spellEnd"/>
+      <w:r>
+        <w:t>[:, :13].head(5)</w:t>
+      </w:r>
+    </w:p>
+    <w:p>
+      <w:pPr>
+        <w:jc w:val="both"/>
+      </w:pPr>
+      <w:proofErr w:type="spellStart"/>
+      <w:r>
+        <w:t>df.iloc</w:t>
+      </w:r>
+      <w:proofErr w:type="spellEnd"/>
+      <w:r>
+        <w:t>[:, 13:26].head(5)</w:t>
+      </w:r>
+    </w:p>
+    <w:p>
+      <w:pPr>
+        <w:jc w:val="both"/>
+      </w:pPr>
+      <w:proofErr w:type="spellStart"/>
+      <w:r>
+        <w:t>df.iloc</w:t>
+      </w:r>
+      <w:proofErr w:type="spellEnd"/>
+      <w:r>
+        <w:t>[:, 26:37].head(5)</w:t>
+      </w:r>
+    </w:p>
+    <w:p>
+      <w:pPr>
+        <w:jc w:val="both"/>
         <w:rPr>
           <w:rFonts w:ascii="Helvetica Neue" w:hAnsi="Helvetica Neue"/>
           <w:color w:val="000000"/>
@@ -2122,7 +2166,35 @@
           <w:szCs w:val="21"/>
           <w:shd w:val="clear" w:color="auto" w:fill="FFFFFF"/>
         </w:rPr>
-        <w:t>”</w:t>
+      </w:pPr>
+      <w:r>
+        <w:t>Analysing the information obtained using “.</w:t>
+      </w:r>
+      <w:proofErr w:type="spellStart"/>
+      <w:r>
+        <w:t>iloc</w:t>
+      </w:r>
+      <w:proofErr w:type="spellEnd"/>
+      <w:r>
+        <w:t>” method and the command “</w:t>
+      </w:r>
+      <w:proofErr w:type="spellStart"/>
+      <w:r>
+        <w:t>dtypes</w:t>
+      </w:r>
+      <w:proofErr w:type="spellEnd"/>
+      <w:r>
+        <w:t xml:space="preserve">” found different types shown in the imported file together with the data dictionary, from 37 total features, </w:t>
+      </w:r>
+      <w:r>
+        <w:t xml:space="preserve">12 features </w:t>
+      </w:r>
+      <w:r>
+        <w:lastRenderedPageBreak/>
+        <w:t>with different types, based on those described in the dictionary document</w:t>
+      </w:r>
+      <w:r>
+        <w:t xml:space="preserve"> and </w:t>
       </w:r>
       <w:r>
         <w:rPr>
@@ -2132,209 +2204,7 @@
           <w:szCs w:val="21"/>
           <w:shd w:val="clear" w:color="auto" w:fill="FFFFFF"/>
         </w:rPr>
-        <w:t xml:space="preserve"> </w:t>
-      </w:r>
-      <w:r>
-        <w:rPr>
-          <w:rFonts w:ascii="Helvetica Neue" w:hAnsi="Helvetica Neue"/>
-          <w:color w:val="000000"/>
-          <w:sz w:val="21"/>
-          <w:szCs w:val="21"/>
-          <w:shd w:val="clear" w:color="auto" w:fill="FFFFFF"/>
-        </w:rPr>
-        <w:t xml:space="preserve">noticed that </w:t>
-      </w:r>
-      <w:r>
-        <w:rPr>
-          <w:rFonts w:ascii="Helvetica Neue" w:hAnsi="Helvetica Neue"/>
-          <w:color w:val="000000"/>
-          <w:sz w:val="21"/>
-          <w:szCs w:val="21"/>
-          <w:shd w:val="clear" w:color="auto" w:fill="FFFFFF"/>
-        </w:rPr>
-        <w:t>wasn't possible to get the visual information about the 37 features and check their respective Type, so</w:t>
-      </w:r>
-      <w:r>
-        <w:rPr>
-          <w:rFonts w:ascii="Helvetica Neue" w:hAnsi="Helvetica Neue"/>
-          <w:color w:val="000000"/>
-          <w:sz w:val="21"/>
-          <w:szCs w:val="21"/>
-          <w:shd w:val="clear" w:color="auto" w:fill="FFFFFF"/>
-        </w:rPr>
-        <w:t>, in this case, opted to use the “</w:t>
-      </w:r>
-      <w:r>
-        <w:rPr>
-          <w:rFonts w:ascii="Helvetica Neue" w:hAnsi="Helvetica Neue"/>
-          <w:color w:val="000000"/>
-          <w:sz w:val="21"/>
-          <w:szCs w:val="21"/>
-          <w:shd w:val="clear" w:color="auto" w:fill="FFFFFF"/>
-        </w:rPr>
-        <w:t>.</w:t>
-      </w:r>
-      <w:proofErr w:type="spellStart"/>
-      <w:r>
-        <w:rPr>
-          <w:rFonts w:ascii="Helvetica Neue" w:hAnsi="Helvetica Neue"/>
-          <w:color w:val="000000"/>
-          <w:sz w:val="21"/>
-          <w:szCs w:val="21"/>
-          <w:shd w:val="clear" w:color="auto" w:fill="FFFFFF"/>
-        </w:rPr>
-        <w:t>iloc</w:t>
-      </w:r>
-      <w:proofErr w:type="spellEnd"/>
-      <w:r>
-        <w:rPr>
-          <w:rFonts w:ascii="Helvetica Neue" w:hAnsi="Helvetica Neue"/>
-          <w:color w:val="000000"/>
-          <w:sz w:val="21"/>
-          <w:szCs w:val="21"/>
-          <w:shd w:val="clear" w:color="auto" w:fill="FFFFFF"/>
-        </w:rPr>
-        <w:t>”</w:t>
-      </w:r>
-      <w:r>
-        <w:rPr>
-          <w:rFonts w:ascii="Helvetica Neue" w:hAnsi="Helvetica Neue"/>
-          <w:color w:val="000000"/>
-          <w:sz w:val="21"/>
-          <w:szCs w:val="21"/>
-          <w:shd w:val="clear" w:color="auto" w:fill="FFFFFF"/>
-        </w:rPr>
-        <w:t xml:space="preserve"> method</w:t>
-      </w:r>
-      <w:r>
-        <w:rPr>
-          <w:rFonts w:ascii="Helvetica Neue" w:hAnsi="Helvetica Neue"/>
-          <w:color w:val="000000"/>
-          <w:sz w:val="21"/>
-          <w:szCs w:val="21"/>
-          <w:shd w:val="clear" w:color="auto" w:fill="FFFFFF"/>
-        </w:rPr>
-        <w:t xml:space="preserve">, to </w:t>
-      </w:r>
-      <w:r>
-        <w:rPr>
-          <w:rFonts w:ascii="Helvetica Neue" w:hAnsi="Helvetica Neue"/>
-          <w:color w:val="000000"/>
-          <w:sz w:val="21"/>
-          <w:szCs w:val="21"/>
-          <w:shd w:val="clear" w:color="auto" w:fill="FFFFFF"/>
-        </w:rPr>
-        <w:t>get the first 13 features, after the middle 13 features and the last 13 features</w:t>
-      </w:r>
-      <w:r>
-        <w:rPr>
-          <w:rFonts w:ascii="Helvetica Neue" w:hAnsi="Helvetica Neue"/>
-          <w:color w:val="000000"/>
-          <w:sz w:val="21"/>
-          <w:szCs w:val="21"/>
-          <w:shd w:val="clear" w:color="auto" w:fill="FFFFFF"/>
-        </w:rPr>
-        <w:t>.</w:t>
-      </w:r>
-    </w:p>
-    <w:p>
-      <w:pPr>
-        <w:jc w:val="both"/>
-      </w:pPr>
-      <w:proofErr w:type="spellStart"/>
-      <w:r>
-        <w:t>df.iloc</w:t>
-      </w:r>
-      <w:proofErr w:type="spellEnd"/>
-      <w:r>
-        <w:t>[:, :13].head(5)</w:t>
-      </w:r>
-    </w:p>
-    <w:p>
-      <w:pPr>
-        <w:jc w:val="both"/>
-      </w:pPr>
-      <w:proofErr w:type="spellStart"/>
-      <w:r>
-        <w:t>df.iloc</w:t>
-      </w:r>
-      <w:proofErr w:type="spellEnd"/>
-      <w:r>
-        <w:t>[:, 13:26].head(5)</w:t>
-      </w:r>
-    </w:p>
-    <w:p>
-      <w:pPr>
-        <w:jc w:val="both"/>
-      </w:pPr>
-      <w:proofErr w:type="spellStart"/>
-      <w:r>
-        <w:t>df.iloc</w:t>
-      </w:r>
-      <w:proofErr w:type="spellEnd"/>
-      <w:r>
-        <w:t>[:, 26:37].head(5)</w:t>
-      </w:r>
-    </w:p>
-    <w:p>
-      <w:pPr>
-        <w:jc w:val="both"/>
-        <w:rPr>
-          <w:rFonts w:ascii="Helvetica Neue" w:hAnsi="Helvetica Neue"/>
-          <w:color w:val="000000"/>
-          <w:sz w:val="21"/>
-          <w:szCs w:val="21"/>
-          <w:shd w:val="clear" w:color="auto" w:fill="FFFFFF"/>
-        </w:rPr>
-      </w:pPr>
-      <w:r>
-        <w:t>Analysing the information obtained using “.</w:t>
-      </w:r>
-      <w:proofErr w:type="spellStart"/>
-      <w:r>
-        <w:t>iloc</w:t>
-      </w:r>
-      <w:proofErr w:type="spellEnd"/>
-      <w:r>
-        <w:t>” method and the command “</w:t>
-      </w:r>
-      <w:proofErr w:type="spellStart"/>
-      <w:r>
-        <w:t>dtypes</w:t>
-      </w:r>
-      <w:proofErr w:type="spellEnd"/>
-      <w:r>
-        <w:t xml:space="preserve">” found different types shown in the imported file together with the data dictionary, from 37 total features, </w:t>
-      </w:r>
-      <w:r>
-        <w:t xml:space="preserve">12 features </w:t>
-      </w:r>
-      <w:r>
-        <w:lastRenderedPageBreak/>
-        <w:t>with different types, based on those described in the dictionary document</w:t>
-      </w:r>
-      <w:r>
-        <w:t xml:space="preserve"> and </w:t>
-      </w:r>
-      <w:r>
-        <w:rPr>
-          <w:rFonts w:ascii="Helvetica Neue" w:hAnsi="Helvetica Neue"/>
-          <w:color w:val="000000"/>
-          <w:sz w:val="21"/>
-          <w:szCs w:val="21"/>
-          <w:shd w:val="clear" w:color="auto" w:fill="FFFFFF"/>
-        </w:rPr>
-        <w:t xml:space="preserve">25 features with their respective types </w:t>
-      </w:r>
-      <w:r>
-        <w:rPr>
-          <w:rFonts w:ascii="Helvetica Neue" w:hAnsi="Helvetica Neue"/>
-          <w:color w:val="000000"/>
-          <w:sz w:val="21"/>
-          <w:szCs w:val="21"/>
-          <w:shd w:val="clear" w:color="auto" w:fill="FFFFFF"/>
-        </w:rPr>
-        <w:t>correct.</w:t>
+        <w:t>25 features with their respective types correct.</w:t>
       </w:r>
     </w:p>
     <w:p>
@@ -3179,15 +3049,27 @@
         <w:t xml:space="preserve">dealing with the different types, </w:t>
       </w:r>
       <w:r>
-        <w:t>opt to understand and resolve the missing values with the object to get the data to their respective correct types, whether this approach does not change some features it will be necessary to convert the whole feature to the correct type.</w:t>
-      </w:r>
-    </w:p>
-    <w:p>
-      <w:pPr>
-        <w:jc w:val="both"/>
-      </w:pPr>
-      <w:r>
-        <w:t>After used the “</w:t>
+        <w:t xml:space="preserve">opt to understand and resolve the missing values to get the data </w:t>
+      </w:r>
+      <w:r>
+        <w:t>for</w:t>
+      </w:r>
+      <w:r>
+        <w:t xml:space="preserve"> their respective correct types, whether this approach does not change some features it will be necessary to convert the whole feature to the correct type.</w:t>
+      </w:r>
+    </w:p>
+    <w:p>
+      <w:pPr>
+        <w:jc w:val="both"/>
+      </w:pPr>
+      <w:r>
+        <w:t>After us</w:t>
+      </w:r>
+      <w:r>
+        <w:t>ing</w:t>
+      </w:r>
+      <w:r>
+        <w:t xml:space="preserve"> the “</w:t>
       </w:r>
       <w:r>
         <w:t>.unique()</w:t>
@@ -3540,7 +3422,13 @@
         <w:jc w:val="both"/>
       </w:pPr>
       <w:r>
-        <w:t>It was found the different types existents in the features below:</w:t>
+        <w:t xml:space="preserve">It was found the different types </w:t>
+      </w:r>
+      <w:r>
+        <w:t xml:space="preserve">of </w:t>
+      </w:r>
+      <w:r>
+        <w:t>existents in the features below:</w:t>
       </w:r>
     </w:p>
     <w:p>
@@ -3957,11 +3845,14 @@
     <w:p>
       <w:pPr>
         <w:jc w:val="both"/>
-      </w:pPr>
-      <w:r>
         <w:rPr>
           <w:lang w:val="en-GB"/>
         </w:rPr>
+      </w:pPr>
+      <w:r>
+        <w:rPr>
+          <w:lang w:val="en-GB"/>
+        </w:rPr>
         <w:t>*** Missing Values and Different Data Types</w:t>
       </w:r>
     </w:p>
@@ -3972,81 +3863,1242 @@
     </w:p>
     <w:p>
       <w:pPr>
-        <w:jc w:val="both"/>
-      </w:pPr>
-    </w:p>
-    <w:p>
-      <w:pPr>
-        <w:jc w:val="both"/>
-      </w:pPr>
-    </w:p>
-    <w:p>
-      <w:pPr>
-        <w:jc w:val="both"/>
-      </w:pPr>
-    </w:p>
-    <w:p>
-      <w:pPr>
-        <w:jc w:val="both"/>
-      </w:pPr>
-    </w:p>
-    <w:p>
-      <w:pPr>
-        <w:jc w:val="both"/>
-      </w:pPr>
-    </w:p>
-    <w:p>
-      <w:pPr>
-        <w:jc w:val="both"/>
-      </w:pPr>
-    </w:p>
-    <w:p>
-      <w:pPr>
-        <w:jc w:val="both"/>
-      </w:pPr>
-    </w:p>
-    <w:p>
-      <w:pPr>
-        <w:jc w:val="both"/>
-      </w:pPr>
-    </w:p>
-    <w:p>
-      <w:pPr>
-        <w:jc w:val="both"/>
-      </w:pPr>
-    </w:p>
-    <w:p>
-      <w:pPr>
-        <w:jc w:val="both"/>
-      </w:pPr>
-    </w:p>
-    <w:p>
-      <w:pPr>
-        <w:jc w:val="both"/>
-      </w:pPr>
-    </w:p>
-    <w:p>
-      <w:pPr>
-        <w:jc w:val="both"/>
-      </w:pPr>
-    </w:p>
-    <w:p>
-      <w:pPr>
-        <w:jc w:val="both"/>
-      </w:pPr>
-    </w:p>
-    <w:p>
-      <w:pPr>
-        <w:jc w:val="both"/>
-      </w:pPr>
+        <w:pStyle w:val="Heading2"/>
+      </w:pPr>
+      <w:r>
+        <w:t>Mark Invalid values as missing (</w:t>
+      </w:r>
+      <w:proofErr w:type="spellStart"/>
+      <w:r>
+        <w:t>NaN</w:t>
+      </w:r>
+      <w:proofErr w:type="spellEnd"/>
+      <w:r>
+        <w:t>)</w:t>
+      </w:r>
+    </w:p>
+    <w:p>
+      <w:pPr>
+        <w:jc w:val="both"/>
+      </w:pPr>
+      <w:r>
+        <w:t xml:space="preserve">All different missing values existents such as before: “?, </w:t>
+      </w:r>
+      <w:proofErr w:type="spellStart"/>
+      <w:r>
+        <w:t>UnKnown</w:t>
+      </w:r>
+      <w:proofErr w:type="spellEnd"/>
+      <w:r>
+        <w:t xml:space="preserve"> an</w:t>
+      </w:r>
+      <w:r>
+        <w:t>d</w:t>
+      </w:r>
+      <w:r>
+        <w:t xml:space="preserve"> Na” have been marked now as </w:t>
+      </w:r>
+      <w:proofErr w:type="spellStart"/>
+      <w:r>
+        <w:t>NaN</w:t>
+      </w:r>
+      <w:proofErr w:type="spellEnd"/>
+      <w:r>
+        <w:t xml:space="preserve"> to get easy in case needed to catch them. </w:t>
+      </w:r>
+      <w:r>
+        <w:t xml:space="preserve">Now that all missing values as marked with </w:t>
+      </w:r>
+      <w:proofErr w:type="spellStart"/>
+      <w:r>
+        <w:t>NaN</w:t>
+      </w:r>
+      <w:proofErr w:type="spellEnd"/>
+      <w:r>
+        <w:t xml:space="preserve">, </w:t>
+      </w:r>
+      <w:r>
+        <w:t>the</w:t>
+      </w:r>
+      <w:r>
+        <w:t xml:space="preserve"> </w:t>
+      </w:r>
+      <w:r>
+        <w:t>“</w:t>
+      </w:r>
+      <w:r>
+        <w:t>.unique()</w:t>
+      </w:r>
+      <w:r>
+        <w:t xml:space="preserve">” method </w:t>
+      </w:r>
+      <w:r>
+        <w:t xml:space="preserve">was used </w:t>
+      </w:r>
+      <w:r>
+        <w:t>to check the missing values</w:t>
+      </w:r>
+      <w:r>
+        <w:t xml:space="preserve"> and make sure whether </w:t>
+      </w:r>
+      <w:r>
+        <w:t xml:space="preserve">they </w:t>
+      </w:r>
+      <w:r>
+        <w:t>have been changed or not after it was created a new data frame variable using the method “.</w:t>
+      </w:r>
+      <w:proofErr w:type="spellStart"/>
+      <w:r>
+        <w:t>dropna</w:t>
+      </w:r>
+      <w:proofErr w:type="spellEnd"/>
+      <w:r>
+        <w:t xml:space="preserve">()” with the parameter “axis = 0” to drop the observations. </w:t>
+      </w:r>
+    </w:p>
+    <w:p>
+      <w:pPr>
+        <w:jc w:val="both"/>
+      </w:pPr>
+      <w:r>
+        <w:t>Using the methods “.</w:t>
+      </w:r>
+      <w:proofErr w:type="spellStart"/>
+      <w:r>
+        <w:t>isnull</w:t>
+      </w:r>
+      <w:proofErr w:type="spellEnd"/>
+      <w:r>
+        <w:t>()”, “.values” and “any()” was checked the result</w:t>
+      </w:r>
+      <w:r>
+        <w:t xml:space="preserve">: </w:t>
+      </w:r>
+      <w:r>
+        <w:t xml:space="preserve">False that there </w:t>
+      </w:r>
+      <w:r>
+        <w:t>we</w:t>
+      </w:r>
+      <w:r>
+        <w:t>re no missing values in the dataset</w:t>
+      </w:r>
+      <w:r>
+        <w:t xml:space="preserve"> next using “.</w:t>
+      </w:r>
+      <w:proofErr w:type="spellStart"/>
+      <w:r>
+        <w:t>dtypes</w:t>
+      </w:r>
+      <w:proofErr w:type="spellEnd"/>
+      <w:r>
+        <w:t xml:space="preserve">” methods and checked if the </w:t>
+      </w:r>
+      <w:r>
+        <w:t>respective types</w:t>
+      </w:r>
+      <w:r>
+        <w:t xml:space="preserve"> it was correct now, and not did any difference, the </w:t>
+      </w:r>
+      <w:r>
+        <w:t xml:space="preserve">approach </w:t>
+      </w:r>
+      <w:r>
+        <w:t xml:space="preserve">thought before to </w:t>
+      </w:r>
+      <w:r>
+        <w:t xml:space="preserve">resolve the missing values </w:t>
+      </w:r>
+      <w:r>
+        <w:t>after</w:t>
+      </w:r>
+      <w:r>
+        <w:t xml:space="preserve"> convert</w:t>
+      </w:r>
+      <w:r>
+        <w:t>ing</w:t>
+      </w:r>
+      <w:r>
+        <w:t xml:space="preserve"> the whole feature to the correct type</w:t>
+      </w:r>
+      <w:r>
+        <w:t xml:space="preserve"> it was unsuccessful. There are no more missing values at the moment </w:t>
+      </w:r>
+      <w:r>
+        <w:t>although</w:t>
+      </w:r>
+      <w:r>
+        <w:t xml:space="preserve"> the data types </w:t>
+      </w:r>
+      <w:r>
+        <w:t>remain</w:t>
+      </w:r>
+      <w:r>
+        <w:t xml:space="preserve"> </w:t>
+      </w:r>
+      <w:r>
+        <w:t xml:space="preserve">the </w:t>
+      </w:r>
+      <w:r>
+        <w:t xml:space="preserve">same, so </w:t>
+      </w:r>
+      <w:r>
+        <w:t>instead</w:t>
+      </w:r>
+      <w:r>
+        <w:t xml:space="preserve"> to deal with the missing values</w:t>
+      </w:r>
+      <w:r>
+        <w:t xml:space="preserve"> first</w:t>
+      </w:r>
+      <w:r>
+        <w:t xml:space="preserve"> it will try first to fix the data types.</w:t>
+      </w:r>
+    </w:p>
+    <w:p>
+      <w:pPr>
+        <w:jc w:val="both"/>
+      </w:pPr>
+      <w:r>
+        <w:t>After reading the Pandas Conversion documentation and trying to use “</w:t>
+      </w:r>
+      <w:proofErr w:type="spellStart"/>
+      <w:r>
+        <w:t>DataFrame.astype</w:t>
+      </w:r>
+      <w:proofErr w:type="spellEnd"/>
+      <w:r>
+        <w:t>(</w:t>
+      </w:r>
+      <w:proofErr w:type="spellStart"/>
+      <w:r>
+        <w:t>dtype</w:t>
+      </w:r>
+      <w:proofErr w:type="spellEnd"/>
+      <w:r>
+        <w:t>[, copy, errors])</w:t>
+      </w:r>
+      <w:r>
+        <w:t xml:space="preserve">” </w:t>
+      </w:r>
+      <w:r>
+        <w:t xml:space="preserve">Cast a pandas object to a specified </w:t>
+      </w:r>
+      <w:proofErr w:type="spellStart"/>
+      <w:r>
+        <w:t>dtype</w:t>
+      </w:r>
+      <w:proofErr w:type="spellEnd"/>
+      <w:r>
+        <w:t>.</w:t>
+      </w:r>
+      <w:r>
+        <w:t>, “</w:t>
+      </w:r>
+      <w:proofErr w:type="spellStart"/>
+      <w:r>
+        <w:t>DataFrame.convert_dtypes</w:t>
+      </w:r>
+      <w:proofErr w:type="spellEnd"/>
+      <w:r>
+        <w:t>([</w:t>
+      </w:r>
+      <w:proofErr w:type="spellStart"/>
+      <w:r>
+        <w:t>infer_objects</w:t>
+      </w:r>
+      <w:proofErr w:type="spellEnd"/>
+      <w:r>
+        <w:t>, ...])</w:t>
+      </w:r>
+      <w:r>
+        <w:t xml:space="preserve">” </w:t>
+      </w:r>
+      <w:r>
+        <w:t xml:space="preserve">Convert columns to the best possible </w:t>
+      </w:r>
+      <w:proofErr w:type="spellStart"/>
+      <w:r>
+        <w:t>dtypes</w:t>
+      </w:r>
+      <w:proofErr w:type="spellEnd"/>
+      <w:r>
+        <w:t xml:space="preserve"> using </w:t>
+      </w:r>
+      <w:proofErr w:type="spellStart"/>
+      <w:r>
+        <w:t>dtypes</w:t>
+      </w:r>
+      <w:proofErr w:type="spellEnd"/>
+      <w:r>
+        <w:t xml:space="preserve"> supporting pd.NA</w:t>
+      </w:r>
+      <w:r>
+        <w:t>.,</w:t>
+      </w:r>
+      <w:r>
+        <w:t xml:space="preserve"> </w:t>
+      </w:r>
+      <w:r>
+        <w:t>(The Pandas Development Team, 2024)</w:t>
+      </w:r>
+      <w:r>
+        <w:t xml:space="preserve"> and </w:t>
+      </w:r>
+      <w:r>
+        <w:t>read the error “</w:t>
+      </w:r>
+      <w:proofErr w:type="spellStart"/>
+      <w:r>
+        <w:t>IntCastingNaNError</w:t>
+      </w:r>
+      <w:proofErr w:type="spellEnd"/>
+      <w:r>
+        <w:t>: Cannot convert non-finite values (NA or inf) to integer</w:t>
+      </w:r>
+      <w:r>
+        <w:t>”</w:t>
+      </w:r>
+      <w:r>
+        <w:t xml:space="preserve"> </w:t>
+      </w:r>
+      <w:r>
+        <w:t xml:space="preserve">informed by the </w:t>
+      </w:r>
+      <w:proofErr w:type="spellStart"/>
+      <w:r>
+        <w:t>Jypter</w:t>
+      </w:r>
+      <w:proofErr w:type="spellEnd"/>
+      <w:r>
+        <w:t xml:space="preserve"> notebook., get understood that needs to deal with </w:t>
+      </w:r>
+      <w:r>
+        <w:t>missing values</w:t>
+      </w:r>
+      <w:r>
+        <w:t xml:space="preserve"> first and next move to the others steps.</w:t>
+      </w:r>
+    </w:p>
+    <w:p>
+      <w:pPr>
+        <w:jc w:val="both"/>
+      </w:pPr>
+    </w:p>
+    <w:p>
+      <w:pPr>
+        <w:pStyle w:val="Heading2"/>
+      </w:pPr>
+      <w:r>
+        <w:t>D</w:t>
+      </w:r>
+      <w:r>
+        <w:t>ealing with missing data</w:t>
+      </w:r>
+    </w:p>
+    <w:p>
+      <w:r>
+        <w:t xml:space="preserve">There are 13 </w:t>
+      </w:r>
+      <w:r>
+        <w:t xml:space="preserve">features </w:t>
+      </w:r>
+      <w:r>
+        <w:t>missing data: M</w:t>
+      </w:r>
+      <w:r>
+        <w:t>arital status</w:t>
+      </w:r>
+      <w:r>
+        <w:t xml:space="preserve">, </w:t>
+      </w:r>
+      <w:r>
+        <w:t>Course</w:t>
+      </w:r>
+      <w:r>
+        <w:t xml:space="preserve">, </w:t>
+      </w:r>
+      <w:r>
+        <w:t>Father's qualification</w:t>
+      </w:r>
+      <w:r>
+        <w:t xml:space="preserve">, </w:t>
+      </w:r>
+      <w:r>
+        <w:t>Admission grade</w:t>
+      </w:r>
+      <w:r>
+        <w:t xml:space="preserve">,  </w:t>
+      </w:r>
+      <w:r>
+        <w:t>Displaced</w:t>
+      </w:r>
+      <w:r>
+        <w:t xml:space="preserve">, </w:t>
+      </w:r>
+      <w:r>
+        <w:t>Debtor</w:t>
+      </w:r>
+      <w:r>
+        <w:t xml:space="preserve">, </w:t>
+      </w:r>
+      <w:r>
+        <w:t>Tuition fees up to date</w:t>
+      </w:r>
+      <w:r>
+        <w:t xml:space="preserve">, </w:t>
+      </w:r>
+      <w:r>
+        <w:t xml:space="preserve">Age at </w:t>
+      </w:r>
+      <w:proofErr w:type="spellStart"/>
+      <w:r>
+        <w:t>enrollment</w:t>
+      </w:r>
+      <w:proofErr w:type="spellEnd"/>
+      <w:r>
+        <w:t xml:space="preserve">, </w:t>
+      </w:r>
+      <w:r>
+        <w:t>International</w:t>
+      </w:r>
+      <w:r>
+        <w:t xml:space="preserve">, </w:t>
+      </w:r>
+      <w:r>
+        <w:t xml:space="preserve">Curricular units 1st </w:t>
+      </w:r>
+      <w:proofErr w:type="spellStart"/>
+      <w:r>
+        <w:t>sem</w:t>
+      </w:r>
+      <w:proofErr w:type="spellEnd"/>
+      <w:r>
+        <w:t xml:space="preserve"> (credited)</w:t>
+      </w:r>
+      <w:r>
+        <w:t xml:space="preserve">, </w:t>
+      </w:r>
+      <w:r>
+        <w:t xml:space="preserve">Curricular units 1st </w:t>
+      </w:r>
+      <w:proofErr w:type="spellStart"/>
+      <w:r>
+        <w:t>sem</w:t>
+      </w:r>
+      <w:proofErr w:type="spellEnd"/>
+      <w:r>
+        <w:t xml:space="preserve"> (grade)</w:t>
+      </w:r>
+      <w:r>
+        <w:t xml:space="preserve">, </w:t>
+      </w:r>
+      <w:r>
+        <w:t xml:space="preserve">Curricular units 2nd </w:t>
+      </w:r>
+      <w:proofErr w:type="spellStart"/>
+      <w:r>
+        <w:t>sem</w:t>
+      </w:r>
+      <w:proofErr w:type="spellEnd"/>
+      <w:r>
+        <w:t xml:space="preserve"> (enrolled)</w:t>
+      </w:r>
+      <w:r>
+        <w:t xml:space="preserve"> and </w:t>
+      </w:r>
+      <w:r>
+        <w:t xml:space="preserve">Curricular units 2nd </w:t>
+      </w:r>
+      <w:proofErr w:type="spellStart"/>
+      <w:r>
+        <w:t>sem</w:t>
+      </w:r>
+      <w:proofErr w:type="spellEnd"/>
+      <w:r>
+        <w:t xml:space="preserve"> (grade)</w:t>
+      </w:r>
+      <w:r>
+        <w:t>. Let’s check one by one:</w:t>
+      </w:r>
+    </w:p>
+    <w:p>
+      <w:pPr>
+        <w:numPr>
+          <w:ilvl w:val="0"/>
+          <w:numId w:val="3"/>
+        </w:numPr>
+        <w:jc w:val="both"/>
+      </w:pPr>
+      <w:r>
+        <w:rPr>
+          <w:b/>
+          <w:bCs/>
+        </w:rPr>
+        <w:t>Marital status</w:t>
+      </w:r>
+      <w:r>
+        <w:t> is Categorical and should be Integer</w:t>
+      </w:r>
+      <w:r>
+        <w:t xml:space="preserve">, there are just finite </w:t>
+      </w:r>
+      <w:r>
+        <w:t xml:space="preserve">specific </w:t>
+      </w:r>
+      <w:r>
+        <w:t xml:space="preserve">values to be part of the data such as </w:t>
+      </w:r>
+      <w:r>
+        <w:t>those</w:t>
+      </w:r>
+      <w:r>
+        <w:t xml:space="preserve"> </w:t>
+      </w:r>
+      <w:r>
+        <w:t xml:space="preserve">available on the </w:t>
+      </w:r>
+      <w:r>
+        <w:t>data</w:t>
+      </w:r>
+      <w:r>
+        <w:t xml:space="preserve"> </w:t>
+      </w:r>
+      <w:r>
+        <w:t>dictionary</w:t>
+      </w:r>
+      <w:r>
+        <w:t xml:space="preserve"> document</w:t>
+      </w:r>
+      <w:r>
+        <w:t>, for this specific case</w:t>
+      </w:r>
+      <w:r>
+        <w:t>,</w:t>
+      </w:r>
+      <w:r>
+        <w:t xml:space="preserve"> opted to drop the </w:t>
+      </w:r>
+      <w:r>
+        <w:t>w</w:t>
+      </w:r>
+      <w:r>
+        <w:t>hole observation</w:t>
+      </w:r>
+      <w:r>
+        <w:t>;</w:t>
+      </w:r>
+    </w:p>
+    <w:p>
+      <w:pPr>
+        <w:numPr>
+          <w:ilvl w:val="0"/>
+          <w:numId w:val="3"/>
+        </w:numPr>
+        <w:jc w:val="both"/>
+      </w:pPr>
+      <w:r>
+        <w:rPr>
+          <w:b/>
+          <w:bCs/>
+        </w:rPr>
+        <w:lastRenderedPageBreak/>
+        <w:t>Course</w:t>
+      </w:r>
+      <w:r>
+        <w:t> is Continuous and should be Integer</w:t>
+      </w:r>
+      <w:r>
+        <w:t xml:space="preserve">, same as Marital status, </w:t>
+      </w:r>
+      <w:r>
+        <w:t>there are just finite</w:t>
+      </w:r>
+      <w:r>
+        <w:t xml:space="preserve"> </w:t>
+      </w:r>
+      <w:r>
+        <w:t>specific values to be part of the data</w:t>
+      </w:r>
+      <w:r>
+        <w:t>;</w:t>
+      </w:r>
+    </w:p>
+    <w:p>
+      <w:pPr>
+        <w:numPr>
+          <w:ilvl w:val="0"/>
+          <w:numId w:val="3"/>
+        </w:numPr>
+        <w:jc w:val="both"/>
+      </w:pPr>
+      <w:r>
+        <w:rPr>
+          <w:b/>
+          <w:bCs/>
+        </w:rPr>
+        <w:t>Father's qualification</w:t>
+      </w:r>
+      <w:r>
+        <w:t> is Continuous and should be Integer</w:t>
+      </w:r>
+      <w:r>
+        <w:t>, same as the two before</w:t>
+      </w:r>
+      <w:r>
+        <w:t>;</w:t>
+      </w:r>
+    </w:p>
+    <w:p>
+      <w:pPr>
+        <w:numPr>
+          <w:ilvl w:val="0"/>
+          <w:numId w:val="3"/>
+        </w:numPr>
+        <w:jc w:val="both"/>
+      </w:pPr>
+      <w:r>
+        <w:rPr>
+          <w:b/>
+          <w:bCs/>
+        </w:rPr>
+        <w:t>Admission grade</w:t>
+      </w:r>
+      <w:r>
+        <w:t xml:space="preserve"> is missing </w:t>
+      </w:r>
+      <w:r>
+        <w:t xml:space="preserve">a </w:t>
+      </w:r>
+      <w:r>
+        <w:t xml:space="preserve">value but </w:t>
+      </w:r>
+      <w:r>
+        <w:t xml:space="preserve">is </w:t>
+      </w:r>
+      <w:r>
+        <w:t>Continuous</w:t>
+      </w:r>
+      <w:r>
+        <w:t>, it is already at</w:t>
+      </w:r>
+      <w:r>
+        <w:t xml:space="preserve"> </w:t>
+      </w:r>
+      <w:r>
+        <w:t xml:space="preserve">the </w:t>
+      </w:r>
+      <w:r>
+        <w:t>right data type</w:t>
+      </w:r>
+      <w:r>
+        <w:t xml:space="preserve">, opted to use the method “.mean()” to replace the </w:t>
+      </w:r>
+      <w:proofErr w:type="spellStart"/>
+      <w:r>
+        <w:t>NaN</w:t>
+      </w:r>
+      <w:proofErr w:type="spellEnd"/>
+      <w:r>
+        <w:t>(s) value missing;</w:t>
+      </w:r>
+    </w:p>
+    <w:p>
+      <w:pPr>
+        <w:numPr>
+          <w:ilvl w:val="0"/>
+          <w:numId w:val="3"/>
+        </w:numPr>
+        <w:jc w:val="both"/>
+      </w:pPr>
+      <w:r>
+        <w:rPr>
+          <w:b/>
+          <w:bCs/>
+        </w:rPr>
+        <w:t>Displaced</w:t>
+      </w:r>
+      <w:r>
+        <w:t> is Categorical and should be Integer</w:t>
+      </w:r>
+      <w:r>
+        <w:t>, limited values, same as before</w:t>
+      </w:r>
+      <w:r>
+        <w:t>;</w:t>
+      </w:r>
+    </w:p>
+    <w:p>
+      <w:pPr>
+        <w:numPr>
+          <w:ilvl w:val="0"/>
+          <w:numId w:val="3"/>
+        </w:numPr>
+        <w:jc w:val="both"/>
+      </w:pPr>
+      <w:r>
+        <w:rPr>
+          <w:b/>
+          <w:bCs/>
+        </w:rPr>
+        <w:t>Debtor</w:t>
+      </w:r>
+      <w:r>
+        <w:t> is Continuous and should be Integer</w:t>
+      </w:r>
+      <w:r>
+        <w:t>, limited values, same as before;</w:t>
+      </w:r>
+    </w:p>
+    <w:p>
+      <w:pPr>
+        <w:numPr>
+          <w:ilvl w:val="0"/>
+          <w:numId w:val="3"/>
+        </w:numPr>
+        <w:jc w:val="both"/>
+      </w:pPr>
+      <w:r>
+        <w:rPr>
+          <w:b/>
+          <w:bCs/>
+        </w:rPr>
+        <w:t>Tuition fees up to date</w:t>
+      </w:r>
+      <w:r>
+        <w:t> is Categorical and should be Integer</w:t>
+      </w:r>
+      <w:r>
+        <w:t>, limited values, same as before;</w:t>
+      </w:r>
+    </w:p>
+    <w:p>
+      <w:pPr>
+        <w:numPr>
+          <w:ilvl w:val="0"/>
+          <w:numId w:val="3"/>
+        </w:numPr>
+        <w:jc w:val="both"/>
+      </w:pPr>
+      <w:r>
+        <w:rPr>
+          <w:b/>
+          <w:bCs/>
+        </w:rPr>
+        <w:t xml:space="preserve">Age at </w:t>
+      </w:r>
+      <w:proofErr w:type="spellStart"/>
+      <w:r>
+        <w:rPr>
+          <w:b/>
+          <w:bCs/>
+        </w:rPr>
+        <w:t>enrollment</w:t>
+      </w:r>
+      <w:proofErr w:type="spellEnd"/>
+      <w:r>
+        <w:t> is Categorical and should be Integer</w:t>
+      </w:r>
+      <w:r>
+        <w:t xml:space="preserve">, </w:t>
+      </w:r>
+      <w:r>
+        <w:t xml:space="preserve">with </w:t>
+      </w:r>
+      <w:r>
+        <w:t>limited values, same as before</w:t>
+      </w:r>
+      <w:r>
+        <w:t>, there is no way to guess which is the age</w:t>
+      </w:r>
+      <w:r>
+        <w:t>;</w:t>
+      </w:r>
+    </w:p>
+    <w:p>
+      <w:pPr>
+        <w:numPr>
+          <w:ilvl w:val="0"/>
+          <w:numId w:val="3"/>
+        </w:numPr>
+        <w:jc w:val="both"/>
+      </w:pPr>
+      <w:r>
+        <w:rPr>
+          <w:b/>
+          <w:bCs/>
+        </w:rPr>
+        <w:t>International</w:t>
+      </w:r>
+      <w:r>
+        <w:t> is Continuous and should be Integer</w:t>
+      </w:r>
+      <w:r>
+        <w:t xml:space="preserve">, </w:t>
+      </w:r>
+      <w:r>
+        <w:t>limited values, same as before</w:t>
+      </w:r>
+      <w:r>
+        <w:t>;</w:t>
+      </w:r>
+    </w:p>
+    <w:p>
+      <w:pPr>
+        <w:numPr>
+          <w:ilvl w:val="0"/>
+          <w:numId w:val="3"/>
+        </w:numPr>
+        <w:jc w:val="both"/>
+      </w:pPr>
+      <w:r>
+        <w:rPr>
+          <w:b/>
+          <w:bCs/>
+        </w:rPr>
+        <w:t xml:space="preserve">Curricular units 1st </w:t>
+      </w:r>
+      <w:proofErr w:type="spellStart"/>
+      <w:r>
+        <w:rPr>
+          <w:b/>
+          <w:bCs/>
+        </w:rPr>
+        <w:t>sem</w:t>
+      </w:r>
+      <w:proofErr w:type="spellEnd"/>
+      <w:r>
+        <w:rPr>
+          <w:b/>
+          <w:bCs/>
+        </w:rPr>
+        <w:t xml:space="preserve"> (credited)</w:t>
+      </w:r>
+      <w:r>
+        <w:t> is Categorical and should be Integer</w:t>
+      </w:r>
+      <w:r>
+        <w:t xml:space="preserve">, </w:t>
+      </w:r>
+      <w:r>
+        <w:t>limited values, same as before</w:t>
+      </w:r>
+      <w:r>
+        <w:t>, in this case</w:t>
+      </w:r>
+      <w:r>
+        <w:t>,</w:t>
+      </w:r>
+      <w:r>
+        <w:t xml:space="preserve"> I could use</w:t>
+      </w:r>
+      <w:r>
+        <w:t xml:space="preserve"> </w:t>
+      </w:r>
+      <w:r>
+        <w:t>the method “.mean()”</w:t>
+      </w:r>
+      <w:r>
+        <w:t>, but there are lots of observations with 0 as value, so opted to drop since data lost is minimal</w:t>
+      </w:r>
+      <w:r>
+        <w:t>;</w:t>
+      </w:r>
+    </w:p>
+    <w:p>
+      <w:pPr>
+        <w:numPr>
+          <w:ilvl w:val="0"/>
+          <w:numId w:val="3"/>
+        </w:numPr>
+        <w:jc w:val="both"/>
+      </w:pPr>
+      <w:r>
+        <w:rPr>
+          <w:b/>
+          <w:bCs/>
+        </w:rPr>
+        <w:t xml:space="preserve">Curricular units 1st </w:t>
+      </w:r>
+      <w:proofErr w:type="spellStart"/>
+      <w:r>
+        <w:rPr>
+          <w:b/>
+          <w:bCs/>
+        </w:rPr>
+        <w:t>sem</w:t>
+      </w:r>
+      <w:proofErr w:type="spellEnd"/>
+      <w:r>
+        <w:rPr>
+          <w:b/>
+          <w:bCs/>
+        </w:rPr>
+        <w:t xml:space="preserve"> (grade)</w:t>
+      </w:r>
+      <w:r>
+        <w:t> is Continuous and should be Integer (int64)</w:t>
+      </w:r>
+      <w:r>
+        <w:t xml:space="preserve">, </w:t>
+      </w:r>
+      <w:r>
+        <w:t xml:space="preserve">opted to use the method “.mean()” to replace the </w:t>
+      </w:r>
+      <w:proofErr w:type="spellStart"/>
+      <w:r>
+        <w:t>NaN</w:t>
+      </w:r>
+      <w:proofErr w:type="spellEnd"/>
+      <w:r>
+        <w:t>(s) value missing</w:t>
+      </w:r>
+      <w:r>
+        <w:t>;</w:t>
+      </w:r>
+    </w:p>
+    <w:p>
+      <w:pPr>
+        <w:numPr>
+          <w:ilvl w:val="0"/>
+          <w:numId w:val="3"/>
+        </w:numPr>
+        <w:jc w:val="both"/>
+      </w:pPr>
+      <w:r>
+        <w:rPr>
+          <w:b/>
+          <w:bCs/>
+        </w:rPr>
+        <w:t xml:space="preserve">Curricular units 2nd </w:t>
+      </w:r>
+      <w:proofErr w:type="spellStart"/>
+      <w:r>
+        <w:rPr>
+          <w:b/>
+          <w:bCs/>
+        </w:rPr>
+        <w:t>sem</w:t>
+      </w:r>
+      <w:proofErr w:type="spellEnd"/>
+      <w:r>
+        <w:rPr>
+          <w:b/>
+          <w:bCs/>
+        </w:rPr>
+        <w:t xml:space="preserve"> (enrolled)</w:t>
+      </w:r>
+      <w:r>
+        <w:t> is Continuous and should be Integer</w:t>
+      </w:r>
+      <w:r>
+        <w:t xml:space="preserve">, dropped after drop  </w:t>
+      </w:r>
+      <w:r>
+        <w:rPr>
+          <w:b/>
+          <w:bCs/>
+        </w:rPr>
+        <w:t>Displaced</w:t>
+      </w:r>
+      <w:r>
+        <w:t>;</w:t>
+      </w:r>
+    </w:p>
+    <w:p>
+      <w:pPr>
+        <w:numPr>
+          <w:ilvl w:val="0"/>
+          <w:numId w:val="3"/>
+        </w:numPr>
+        <w:jc w:val="both"/>
+      </w:pPr>
+      <w:r>
+        <w:rPr>
+          <w:b/>
+          <w:bCs/>
+        </w:rPr>
+        <w:t xml:space="preserve">Curricular units 2nd </w:t>
+      </w:r>
+      <w:proofErr w:type="spellStart"/>
+      <w:r>
+        <w:rPr>
+          <w:b/>
+          <w:bCs/>
+        </w:rPr>
+        <w:t>sem</w:t>
+      </w:r>
+      <w:proofErr w:type="spellEnd"/>
+      <w:r>
+        <w:rPr>
+          <w:b/>
+          <w:bCs/>
+        </w:rPr>
+        <w:t xml:space="preserve"> (grade)</w:t>
+      </w:r>
+      <w:r>
+        <w:t> is Continuous and should be Integer</w:t>
+      </w:r>
+      <w:r>
+        <w:t xml:space="preserve">, </w:t>
+      </w:r>
+      <w:r>
+        <w:t>same as “</w:t>
+      </w:r>
+      <w:r>
+        <w:rPr>
+          <w:b/>
+          <w:bCs/>
+        </w:rPr>
+        <w:t xml:space="preserve">Curricular units 1st </w:t>
+      </w:r>
+      <w:proofErr w:type="spellStart"/>
+      <w:r>
+        <w:rPr>
+          <w:b/>
+          <w:bCs/>
+        </w:rPr>
+        <w:t>sem</w:t>
+      </w:r>
+      <w:proofErr w:type="spellEnd"/>
+      <w:r>
+        <w:rPr>
+          <w:b/>
+          <w:bCs/>
+        </w:rPr>
+        <w:t xml:space="preserve"> (grade)</w:t>
+      </w:r>
+      <w:r>
+        <w:t>”;</w:t>
+      </w:r>
+    </w:p>
+    <w:p>
+      <w:pPr>
+        <w:pStyle w:val="Heading2"/>
+      </w:pPr>
+    </w:p>
+    <w:p>
+      <w:pPr>
+        <w:pStyle w:val="Heading2"/>
+      </w:pPr>
+      <w:r>
+        <w:t>D</w:t>
+      </w:r>
+      <w:r>
+        <w:t xml:space="preserve">ealing with </w:t>
+      </w:r>
+      <w:r>
+        <w:t>data types</w:t>
+      </w:r>
+    </w:p>
+    <w:p>
+      <w:pPr>
+        <w:jc w:val="both"/>
+      </w:pPr>
+      <w:r>
+        <w:t xml:space="preserve">Change the data types for the features: </w:t>
+      </w:r>
+      <w:r>
+        <w:t>Marital status, Course, Father</w:t>
+      </w:r>
+      <w:r>
+        <w:t>’</w:t>
+      </w:r>
+      <w:r>
+        <w:t xml:space="preserve">s qualification, Displaced, Debtor, Tuition fees up to date, Age at </w:t>
+      </w:r>
+      <w:proofErr w:type="spellStart"/>
+      <w:r>
+        <w:t>enrollment</w:t>
+      </w:r>
+      <w:proofErr w:type="spellEnd"/>
+      <w:r>
+        <w:t xml:space="preserve">, International, Curricular units 1st </w:t>
+      </w:r>
+      <w:proofErr w:type="spellStart"/>
+      <w:r>
+        <w:t>sem</w:t>
+      </w:r>
+      <w:proofErr w:type="spellEnd"/>
+      <w:r>
+        <w:t xml:space="preserve"> (credited), Curricular units 1st </w:t>
+      </w:r>
+      <w:proofErr w:type="spellStart"/>
+      <w:r>
+        <w:t>sem</w:t>
+      </w:r>
+      <w:proofErr w:type="spellEnd"/>
+      <w:r>
+        <w:t xml:space="preserve"> (grade), Curricular units 2nd </w:t>
+      </w:r>
+      <w:proofErr w:type="spellStart"/>
+      <w:r>
+        <w:t>sem</w:t>
+      </w:r>
+      <w:proofErr w:type="spellEnd"/>
+      <w:r>
+        <w:t xml:space="preserve"> (enrolled), Curricular units 2nd </w:t>
+      </w:r>
+      <w:proofErr w:type="spellStart"/>
+      <w:r>
+        <w:t>sem</w:t>
+      </w:r>
+      <w:proofErr w:type="spellEnd"/>
+      <w:r>
+        <w:t xml:space="preserve"> (grade)]] = </w:t>
+      </w:r>
+      <w:proofErr w:type="spellStart"/>
+      <w:r>
+        <w:t>df</w:t>
+      </w:r>
+      <w:proofErr w:type="spellEnd"/>
+      <w:r>
+        <w:t xml:space="preserve">[[Marital status, Course, Father\s qualification, Displaced, Debtor, Tuition fees up to date, Age at </w:t>
+      </w:r>
+      <w:proofErr w:type="spellStart"/>
+      <w:r>
+        <w:t>enrollment</w:t>
+      </w:r>
+      <w:proofErr w:type="spellEnd"/>
+      <w:r>
+        <w:t xml:space="preserve">, International, Curricular units 1st </w:t>
+      </w:r>
+      <w:proofErr w:type="spellStart"/>
+      <w:r>
+        <w:t>sem</w:t>
+      </w:r>
+      <w:proofErr w:type="spellEnd"/>
+      <w:r>
+        <w:t xml:space="preserve"> (credited), Curricular units 1st </w:t>
+      </w:r>
+      <w:proofErr w:type="spellStart"/>
+      <w:r>
+        <w:t>sem</w:t>
+      </w:r>
+      <w:proofErr w:type="spellEnd"/>
+      <w:r>
+        <w:t xml:space="preserve"> (grade), Curricular units 2nd </w:t>
+      </w:r>
+      <w:proofErr w:type="spellStart"/>
+      <w:r>
+        <w:t>sem</w:t>
+      </w:r>
+      <w:proofErr w:type="spellEnd"/>
+      <w:r>
+        <w:t xml:space="preserve"> (enrolled)</w:t>
+      </w:r>
+      <w:r>
+        <w:t xml:space="preserve"> and </w:t>
+      </w:r>
+      <w:r>
+        <w:t xml:space="preserve">Curricular units 2nd </w:t>
+      </w:r>
+      <w:proofErr w:type="spellStart"/>
+      <w:r>
+        <w:t>sem</w:t>
+      </w:r>
+      <w:proofErr w:type="spellEnd"/>
+      <w:r>
+        <w:t xml:space="preserve"> (grade)</w:t>
+      </w:r>
+      <w:r>
+        <w:t>.</w:t>
+      </w:r>
+    </w:p>
+    <w:p/>
+    <w:p>
+      <w:pPr>
+        <w:jc w:val="both"/>
+      </w:pPr>
+    </w:p>
+    <w:p/>
+    <w:p>
+      <w:pPr>
+        <w:jc w:val="both"/>
+      </w:pPr>
+    </w:p>
+    <w:p>
+      <w:pPr>
+        <w:jc w:val="both"/>
+      </w:pPr>
+    </w:p>
+    <w:p>
+      <w:pPr>
+        <w:jc w:val="both"/>
+      </w:pPr>
+    </w:p>
+    <w:p>
+      <w:pPr>
+        <w:jc w:val="both"/>
+      </w:pPr>
+    </w:p>
+    <w:p>
+      <w:pPr>
+        <w:jc w:val="both"/>
+      </w:pPr>
+    </w:p>
+    <w:p>
+      <w:pPr>
+        <w:jc w:val="both"/>
+      </w:pPr>
+    </w:p>
+    <w:p>
+      <w:pPr>
+        <w:jc w:val="both"/>
+      </w:pPr>
+    </w:p>
+    <w:p>
+      <w:pPr>
+        <w:jc w:val="both"/>
+      </w:pPr>
+    </w:p>
+    <w:p>
+      <w:pPr>
+        <w:jc w:val="both"/>
+      </w:pPr>
+    </w:p>
+    <w:p>
+      <w:pPr>
+        <w:jc w:val="both"/>
+      </w:pPr>
+    </w:p>
+    <w:p>
+      <w:pPr>
+        <w:jc w:val="both"/>
+      </w:pPr>
+    </w:p>
+    <w:p>
+      <w:pPr>
+        <w:jc w:val="both"/>
+      </w:pPr>
+    </w:p>
+    <w:p>
+      <w:pPr>
+        <w:jc w:val="both"/>
+      </w:pPr>
+    </w:p>
+    <w:p>
+      <w:pPr>
+        <w:spacing w:line="278" w:lineRule="auto"/>
+        <w:rPr>
+          <w:rFonts w:asciiTheme="majorHAnsi" w:eastAsiaTheme="majorEastAsia" w:hAnsiTheme="majorHAnsi" w:cstheme="majorBidi"/>
+          <w:color w:val="0F4761" w:themeColor="accent1" w:themeShade="BF"/>
+          <w:sz w:val="40"/>
+          <w:szCs w:val="40"/>
+        </w:rPr>
+      </w:pPr>
+      <w:bookmarkStart w:id="1" w:name="_Toc158384950"/>
+      <w:r>
+        <w:br w:type="page"/>
+      </w:r>
     </w:p>
     <w:p>
       <w:pPr>
         <w:pStyle w:val="Heading1"/>
         <w:jc w:val="both"/>
       </w:pPr>
-      <w:bookmarkStart w:id="1" w:name="_Toc158384950"/>
-      <w:r>
+      <w:r>
+        <w:lastRenderedPageBreak/>
         <w:t>References</w:t>
       </w:r>
       <w:bookmarkEnd w:id="1"/>
@@ -4069,6 +5121,34 @@
       </w:r>
       <w:r>
         <w:t>. [online] pandas.pydata.org. Available at: https://pandas.pydata.org/docs/reference/api/pandas.DataFrame.info.html [Accessed 16 Mar. 2024].</w:t>
+      </w:r>
+    </w:p>
+    <w:p>
+      <w:pPr>
+        <w:pStyle w:val="NormalWeb"/>
+        <w:spacing w:before="0" w:beforeAutospacing="0" w:after="240" w:afterAutospacing="0" w:line="360" w:lineRule="auto"/>
+      </w:pPr>
+      <w:r>
+        <w:t xml:space="preserve">The Pandas Development Team (2024). </w:t>
+      </w:r>
+      <w:proofErr w:type="spellStart"/>
+      <w:r>
+        <w:rPr>
+          <w:i/>
+          <w:iCs/>
+        </w:rPr>
+        <w:t>DataFrame</w:t>
+      </w:r>
+      <w:proofErr w:type="spellEnd"/>
+      <w:r>
+        <w:rPr>
+          <w:i/>
+          <w:iCs/>
+        </w:rPr>
+        <w:t xml:space="preserve"> - Pandas 2.2.1 Documentation</w:t>
+      </w:r>
+      <w:r>
+        <w:t>. [online] pandas.pydata.org. Available at: https://pandas.pydata.org/docs/reference/frame.html#conversion [Accessed 19 Mar. 2024].</w:t>
       </w:r>
     </w:p>
     <w:p>
@@ -5186,7 +6266,7 @@
   <w:style w:type="paragraph" w:default="1" w:styleId="Normal">
     <w:name w:val="Normal"/>
     <w:qFormat/>
-    <w:rsid w:val="00E860AB"/>
+    <w:rsid w:val="00477A90"/>
     <w:pPr>
       <w:spacing w:line="259" w:lineRule="auto"/>
     </w:pPr>

</xml_diff>